<commit_message>
Add PDF Resume - downloading works a bit better now
</commit_message>
<xml_diff>
--- a/resume/eay_resume.docx
+++ b/resume/eay_resume.docx
@@ -78,6 +78,7 @@
                 <w:docPart w:val="E60FBA7619A4D540A5CFBC2F4BD1EF87"/>
               </w:placeholder>
             </w:sdtPr>
+            <w:sdtEndPr/>
             <w:sdtContent>
               <w:p>
                 <w:pPr>
@@ -226,6 +227,10 @@
           <w:sdt>
             <w:sdtPr>
               <w:rPr>
+                <w:rFonts w:asciiTheme="minorHAnsi" w:eastAsiaTheme="minorEastAsia" w:hAnsiTheme="minorHAnsi" w:cstheme="minorBidi"/>
+                <w:b w:val="0"/>
+                <w:bCs w:val="0"/>
+                <w:color w:val="auto"/>
                 <w:sz w:val="18"/>
                 <w:szCs w:val="18"/>
               </w:rPr>
@@ -236,10 +241,6 @@
             </w:sdtPr>
             <w:sdtEndPr>
               <w:rPr>
-                <w:rFonts w:asciiTheme="minorHAnsi" w:eastAsiaTheme="minorEastAsia" w:hAnsiTheme="minorHAnsi" w:cstheme="minorBidi"/>
-                <w:b w:val="0"/>
-                <w:bCs w:val="0"/>
-                <w:color w:val="auto"/>
                 <w:sz w:val="20"/>
                 <w:szCs w:val="22"/>
               </w:rPr>
@@ -264,6 +265,7 @@
                       <w:docPart w:val="30EA9CE2DE0A1044ACC4442B0EFBDD1C"/>
                     </w:placeholder>
                   </w:sdtPr>
+                  <w:sdtEndPr/>
                   <w:sdtContent>
                     <w:r>
                       <w:rPr>
@@ -686,6 +688,7 @@
                   <w:docPart w:val="296E6104D707EF42B0A316B342C6896B"/>
                 </w:placeholder>
               </w:sdtPr>
+              <w:sdtEndPr/>
               <w:sdtContent>
                 <w:r>
                   <w:rPr>
@@ -768,6 +771,7 @@
                 <w:docPart w:val="FDA288CBF1205B41994F14F1166C6DE4"/>
               </w:placeholder>
             </w:sdtPr>
+            <w:sdtEndPr/>
             <w:sdtContent>
               <w:p>
                 <w:pPr>
@@ -832,8 +836,6 @@
                   <w:t>.</w:t>
                 </w:r>
               </w:p>
-              <w:bookmarkStart w:id="0" w:name="_GoBack" w:displacedByCustomXml="next"/>
-              <w:bookmarkEnd w:id="0" w:displacedByCustomXml="next"/>
             </w:sdtContent>
           </w:sdt>
         </w:tc>
@@ -952,6 +954,7 @@
                   <w:docPart w:val="C08EE8B01285564BA6BC22D03C57B048"/>
                 </w:placeholder>
               </w:sdtPr>
+              <w:sdtEndPr/>
               <w:sdtContent>
                 <w:proofErr w:type="spellStart"/>
                 <w:r>
@@ -1011,6 +1014,7 @@
                 <w:docPart w:val="5705C6A5CB15264EB902F0EBD7457FF3"/>
               </w:placeholder>
             </w:sdtPr>
+            <w:sdtEndPr/>
             <w:sdtContent>
               <w:p>
                 <w:pPr>
@@ -1078,6 +1082,7 @@
                   <w:docPart w:val="72E4C99A163FE24097215D1463A35A57"/>
                 </w:placeholder>
               </w:sdtPr>
+              <w:sdtEndPr/>
               <w:sdtContent>
                 <w:r>
                   <w:rPr>
@@ -1128,6 +1133,7 @@
                 <w:docPart w:val="41DBF32E2F8E9D42A9AC313B06C8E8C4"/>
               </w:placeholder>
             </w:sdtPr>
+            <w:sdtEndPr/>
             <w:sdtContent>
               <w:p>
                 <w:pPr>
@@ -1192,6 +1198,8 @@
                 <w:szCs w:val="18"/>
               </w:rPr>
             </w:pPr>
+            <w:bookmarkStart w:id="0" w:name="_GoBack"/>
+            <w:bookmarkEnd w:id="0"/>
           </w:p>
         </w:tc>
       </w:tr>
@@ -1238,6 +1246,7 @@
                 <w:docPart w:val="5DD4A1CE39941448A83487138480E9C4"/>
               </w:placeholder>
             </w:sdtPr>
+            <w:sdtEndPr/>
             <w:sdtContent>
               <w:p>
                 <w:pPr>
@@ -1303,7 +1312,7 @@
                     <w:ilvl w:val="0"/>
                     <w:numId w:val="11"/>
                   </w:numPr>
-                  <w:spacing w:after="0"/>
+                  <w:spacing w:after="0" w:line="240" w:lineRule="auto"/>
                   <w:rPr>
                     <w:sz w:val="18"/>
                     <w:szCs w:val="18"/>
@@ -1324,7 +1333,7 @@
                     <w:ilvl w:val="0"/>
                     <w:numId w:val="11"/>
                   </w:numPr>
-                  <w:spacing w:after="0"/>
+                  <w:spacing w:after="0" w:line="240" w:lineRule="auto"/>
                   <w:rPr>
                     <w:sz w:val="18"/>
                     <w:szCs w:val="18"/>
@@ -7517,7 +7526,7 @@
 </file>
 
 <file path=customXml/itemProps1.xml><?xml version="1.0" encoding="utf-8"?>
-<ds:datastoreItem xmlns:ds="http://schemas.openxmlformats.org/officeDocument/2006/customXml" ds:itemID="{6D6DDC78-C1FE-7248-B48E-FCB505A74920}">
+<ds:datastoreItem xmlns:ds="http://schemas.openxmlformats.org/officeDocument/2006/customXml" ds:itemID="{B3A5216B-3D56-2A47-9FC8-B28269FC4107}">
   <ds:schemaRefs>
     <ds:schemaRef ds:uri="http://schemas.openxmlformats.org/officeDocument/2006/bibliography"/>
   </ds:schemaRefs>

</xml_diff>

<commit_message>
fix up resume - cut index down to 2 columns
</commit_message>
<xml_diff>
--- a/resume/eay_resume.docx
+++ b/resume/eay_resume.docx
@@ -384,25 +384,7 @@
                         <w:sz w:val="18"/>
                         <w:szCs w:val="18"/>
                       </w:rPr>
-                      <w:t xml:space="preserve"> the development of new projects in the Ruby on Rails stack while maintaining, supporting, or repurposing legacy applications in stacks such as Oracle, ColdFusion, and </w:t>
-                    </w:r>
-                    <w:proofErr w:type="spellStart"/>
-                    <w:r>
-                      <w:rPr>
-                        <w:rFonts w:cs="Times"/>
-                        <w:sz w:val="18"/>
-                        <w:szCs w:val="18"/>
-                      </w:rPr>
-                      <w:t>Php</w:t>
-                    </w:r>
-                    <w:proofErr w:type="spellEnd"/>
-                    <w:r>
-                      <w:rPr>
-                        <w:rFonts w:cs="Times"/>
-                        <w:sz w:val="18"/>
-                        <w:szCs w:val="18"/>
-                      </w:rPr>
-                      <w:t>.</w:t>
+                      <w:t xml:space="preserve"> the development of new projects in the Ruby on Rails stack while maintaining, supporting, or repurposing legacy applications in stacks such as Oracle, ColdFusion, and Php.</w:t>
                     </w:r>
                   </w:p>
                   <w:p>
@@ -546,23 +528,7 @@
                 <w:sz w:val="18"/>
                 <w:szCs w:val="18"/>
               </w:rPr>
-              <w:t>Responsible for all logistical and technical matters pertaining to a 1</w:t>
-            </w:r>
-            <w:proofErr w:type="gramStart"/>
-            <w:r>
-              <w:rPr>
-                <w:sz w:val="18"/>
-                <w:szCs w:val="18"/>
-              </w:rPr>
-              <w:t>,250 person</w:t>
-            </w:r>
-            <w:proofErr w:type="gramEnd"/>
-            <w:r>
-              <w:rPr>
-                <w:sz w:val="18"/>
-                <w:szCs w:val="18"/>
-              </w:rPr>
-              <w:t xml:space="preserve"> conference held each December in Chicago</w:t>
+              <w:t>Responsible for all logistical and technical matters pertaining to a 1,250 person conference held each December in Chicago</w:t>
             </w:r>
             <w:r>
               <w:rPr>
@@ -956,7 +922,6 @@
               </w:sdtPr>
               <w:sdtEndPr/>
               <w:sdtContent>
-                <w:proofErr w:type="spellStart"/>
                 <w:r>
                   <w:rPr>
                     <w:sz w:val="18"/>
@@ -971,7 +936,6 @@
                   </w:rPr>
                   <w:t>Bootcamp</w:t>
                 </w:r>
-                <w:proofErr w:type="spellEnd"/>
               </w:sdtContent>
             </w:sdt>
             <w:r>
@@ -1198,8 +1162,6 @@
                 <w:szCs w:val="18"/>
               </w:rPr>
             </w:pPr>
-            <w:bookmarkStart w:id="0" w:name="_GoBack"/>
-            <w:bookmarkEnd w:id="0"/>
           </w:p>
         </w:tc>
       </w:tr>
@@ -1284,25 +1246,7 @@
                     <w:sz w:val="18"/>
                     <w:szCs w:val="18"/>
                   </w:rPr>
-                  <w:t xml:space="preserve">CIMUN </w:t>
-                </w:r>
-                <w:proofErr w:type="spellStart"/>
-                <w:r>
-                  <w:rPr>
-                    <w:b/>
-                    <w:sz w:val="18"/>
-                    <w:szCs w:val="18"/>
-                  </w:rPr>
-                  <w:t>SkyNet</w:t>
-                </w:r>
-                <w:proofErr w:type="spellEnd"/>
-                <w:r>
-                  <w:rPr>
-                    <w:b/>
-                    <w:sz w:val="18"/>
-                    <w:szCs w:val="18"/>
-                  </w:rPr>
-                  <w:t xml:space="preserve"> System</w:t>
+                  <w:t>CIMUN SkyNet System</w:t>
                 </w:r>
               </w:p>
               <w:p>
@@ -1487,18 +1431,18 @@
                 <w:sz w:val="18"/>
                 <w:szCs w:val="18"/>
               </w:rPr>
-              <w:t xml:space="preserve">, </w:t>
+              <w:t>, PhP</w:t>
             </w:r>
-            <w:proofErr w:type="spellStart"/>
             <w:r>
               <w:rPr>
                 <w:b w:val="0"/>
                 <w:sz w:val="18"/>
                 <w:szCs w:val="18"/>
               </w:rPr>
-              <w:t>PhP</w:t>
+              <w:t>, R</w:t>
             </w:r>
-            <w:proofErr w:type="spellEnd"/>
+            <w:bookmarkStart w:id="0" w:name="_GoBack"/>
+            <w:bookmarkEnd w:id="0"/>
           </w:p>
           <w:p>
             <w:pPr>
@@ -1537,23 +1481,7 @@
                 <w:sz w:val="18"/>
                 <w:szCs w:val="18"/>
               </w:rPr>
-              <w:t xml:space="preserve">Sinatra, </w:t>
-            </w:r>
-            <w:proofErr w:type="spellStart"/>
-            <w:r>
-              <w:rPr>
-                <w:sz w:val="18"/>
-                <w:szCs w:val="18"/>
-              </w:rPr>
-              <w:t>jQuery</w:t>
-            </w:r>
-            <w:proofErr w:type="spellEnd"/>
-            <w:r>
-              <w:rPr>
-                <w:sz w:val="18"/>
-                <w:szCs w:val="18"/>
-              </w:rPr>
-              <w:t>, Bootstrap, Foundation, Underscore.js, Backbone.js, Angular.js</w:t>
+              <w:t>Sinatra, jQuery, Bootstrap, Foundation, Underscore.js, Backbone.js, Angular.js</w:t>
             </w:r>
           </w:p>
           <w:p>
@@ -1585,55 +1513,7 @@
                 <w:sz w:val="18"/>
                 <w:szCs w:val="18"/>
               </w:rPr>
-              <w:t xml:space="preserve">SASS/LESS, </w:t>
-            </w:r>
-            <w:proofErr w:type="spellStart"/>
-            <w:r>
-              <w:rPr>
-                <w:sz w:val="18"/>
-                <w:szCs w:val="18"/>
-              </w:rPr>
-              <w:t>Websockets</w:t>
-            </w:r>
-            <w:proofErr w:type="spellEnd"/>
-            <w:r>
-              <w:rPr>
-                <w:sz w:val="18"/>
-                <w:szCs w:val="18"/>
-              </w:rPr>
-              <w:t xml:space="preserve">, SQL, </w:t>
-            </w:r>
-            <w:proofErr w:type="spellStart"/>
-            <w:r>
-              <w:rPr>
-                <w:sz w:val="18"/>
-                <w:szCs w:val="18"/>
-              </w:rPr>
-              <w:t>PostgreSQL</w:t>
-            </w:r>
-            <w:proofErr w:type="spellEnd"/>
-            <w:r>
-              <w:rPr>
-                <w:sz w:val="18"/>
-                <w:szCs w:val="18"/>
-              </w:rPr>
-              <w:t xml:space="preserve"> w/ </w:t>
-            </w:r>
-            <w:proofErr w:type="spellStart"/>
-            <w:r>
-              <w:rPr>
-                <w:sz w:val="18"/>
-                <w:szCs w:val="18"/>
-              </w:rPr>
-              <w:t>HStore</w:t>
-            </w:r>
-            <w:proofErr w:type="spellEnd"/>
-            <w:r>
-              <w:rPr>
-                <w:sz w:val="18"/>
-                <w:szCs w:val="18"/>
-              </w:rPr>
-              <w:t>, D3</w:t>
+              <w:t>SASS/LESS, Websockets, SQL, PostgreSQL w/ HStore, D3</w:t>
             </w:r>
             <w:r>
               <w:rPr>
@@ -1679,17 +1559,8 @@
                 <w:sz w:val="18"/>
                 <w:szCs w:val="18"/>
               </w:rPr>
-              <w:t xml:space="preserve">yashi </w:t>
+              <w:t>yashi Maru</w:t>
             </w:r>
-            <w:proofErr w:type="spellStart"/>
-            <w:r>
-              <w:rPr>
-                <w:sz w:val="18"/>
-                <w:szCs w:val="18"/>
-              </w:rPr>
-              <w:t>Maru</w:t>
-            </w:r>
-            <w:proofErr w:type="spellEnd"/>
           </w:p>
         </w:tc>
       </w:tr>
@@ -1911,7 +1782,6 @@
       </w:rPr>
       <w:t xml:space="preserve">elliottayoung.com – </w:t>
     </w:r>
-    <w:proofErr w:type="spellStart"/>
     <w:r>
       <w:rPr>
         <w:sz w:val="16"/>
@@ -1920,7 +1790,6 @@
       </w:rPr>
       <w:t>GitHub</w:t>
     </w:r>
-    <w:proofErr w:type="spellEnd"/>
     <w:r>
       <w:rPr>
         <w:sz w:val="16"/>
@@ -1934,23 +1803,7 @@
         <w:sz w:val="16"/>
         <w:szCs w:val="16"/>
       </w:rPr>
-      <w:t xml:space="preserve"> </w:t>
-    </w:r>
-    <w:proofErr w:type="spellStart"/>
-    <w:r>
-      <w:rPr>
-        <w:sz w:val="16"/>
-        <w:szCs w:val="16"/>
-      </w:rPr>
-      <w:t>ElliottAYoung</w:t>
-    </w:r>
-    <w:proofErr w:type="spellEnd"/>
-    <w:r>
-      <w:rPr>
-        <w:sz w:val="16"/>
-        <w:szCs w:val="16"/>
-      </w:rPr>
-      <w:t xml:space="preserve"> – </w:t>
+      <w:t xml:space="preserve"> ElliottAYoung – </w:t>
     </w:r>
     <w:r>
       <w:rPr>
@@ -1973,17 +1826,8 @@
         <w:sz w:val="16"/>
         <w:szCs w:val="16"/>
       </w:rPr>
-      <w:t xml:space="preserve"> </w:t>
+      <w:t xml:space="preserve"> Elliott_A_Young</w:t>
     </w:r>
-    <w:proofErr w:type="spellStart"/>
-    <w:r>
-      <w:rPr>
-        <w:sz w:val="16"/>
-        <w:szCs w:val="16"/>
-      </w:rPr>
-      <w:t>Elliott_A_Young</w:t>
-    </w:r>
-    <w:proofErr w:type="spellEnd"/>
   </w:p>
   <w:p>
     <w:pPr>
@@ -6646,14 +6490,14 @@
     <w:charset w:val="00"/>
     <w:family w:val="auto"/>
     <w:pitch w:val="variable"/>
-    <w:sig w:usb0="E0002AFF" w:usb1="C0007841" w:usb2="00000009" w:usb3="00000000" w:csb0="000001FF" w:csb1="00000000"/>
+    <w:sig w:usb0="00000003" w:usb1="00000000" w:usb2="00000000" w:usb3="00000000" w:csb0="00000001" w:csb1="00000000"/>
   </w:font>
   <w:font w:name="Courier New">
     <w:panose1 w:val="02070309020205020404"/>
     <w:charset w:val="00"/>
     <w:family w:val="auto"/>
     <w:pitch w:val="variable"/>
-    <w:sig w:usb0="E0002AFF" w:usb1="C0007843" w:usb2="00000009" w:usb3="00000000" w:csb0="000001FF" w:csb1="00000000"/>
+    <w:sig w:usb0="00000003" w:usb1="00000000" w:usb2="00000000" w:usb3="00000000" w:csb0="00000001" w:csb1="00000000"/>
   </w:font>
   <w:font w:name="Wingdings">
     <w:panose1 w:val="05000000000000000000"/>
@@ -6691,8 +6535,9 @@
   </w:font>
   <w:font w:name="Times">
     <w:panose1 w:val="02000500000000000000"/>
-    <w:charset w:val="00"/>
-    <w:family w:val="auto"/>
+    <w:charset w:val="4D"/>
+    <w:family w:val="roman"/>
+    <w:notTrueType/>
     <w:pitch w:val="variable"/>
     <w:sig w:usb0="00000003" w:usb1="00000000" w:usb2="00000000" w:usb3="00000000" w:csb0="00000001" w:csb1="00000000"/>
   </w:font>
@@ -6708,18 +6553,22 @@
     <w:charset w:val="00"/>
     <w:family w:val="auto"/>
     <w:pitch w:val="variable"/>
-    <w:sig w:usb0="E00002FF" w:usb1="400004FF" w:usb2="00000000" w:usb3="00000000" w:csb0="0000019F" w:csb1="00000000"/>
+    <w:sig w:usb0="00000003" w:usb1="00000000" w:usb2="00000000" w:usb3="00000000" w:csb0="00000001" w:csb1="00000000"/>
   </w:font>
   <w:font w:name="ＭＳ 明朝">
-    <w:charset w:val="4E"/>
-    <w:family w:val="auto"/>
-    <w:pitch w:val="variable"/>
+    <w:panose1 w:val="00000000000000000000"/>
+    <w:charset w:val="80"/>
+    <w:family w:val="roman"/>
+    <w:notTrueType/>
+    <w:pitch w:val="fixed"/>
     <w:sig w:usb0="00000001" w:usb1="08070000" w:usb2="00000010" w:usb3="00000000" w:csb0="00020000" w:csb1="00000000"/>
   </w:font>
   <w:font w:name="ＭＳ ゴシック">
-    <w:charset w:val="4E"/>
-    <w:family w:val="auto"/>
-    <w:pitch w:val="variable"/>
+    <w:panose1 w:val="00000000000000000000"/>
+    <w:charset w:val="80"/>
+    <w:family w:val="modern"/>
+    <w:notTrueType/>
+    <w:pitch w:val="fixed"/>
     <w:sig w:usb0="00000001" w:usb1="08070000" w:usb2="00000010" w:usb3="00000000" w:csb0="00020000" w:csb1="00000000"/>
   </w:font>
   <w:font w:name="Calibri">
@@ -6727,7 +6576,7 @@
     <w:charset w:val="00"/>
     <w:family w:val="auto"/>
     <w:pitch w:val="variable"/>
-    <w:sig w:usb0="E10002FF" w:usb1="4000ACFF" w:usb2="00000009" w:usb3="00000000" w:csb0="0000019F" w:csb1="00000000"/>
+    <w:sig w:usb0="00000003" w:usb1="00000000" w:usb2="00000000" w:usb3="00000000" w:csb0="00000001" w:csb1="00000000"/>
   </w:font>
 </w:fonts>
 </file>
@@ -7526,7 +7375,7 @@
 </file>
 
 <file path=customXml/itemProps1.xml><?xml version="1.0" encoding="utf-8"?>
-<ds:datastoreItem xmlns:ds="http://schemas.openxmlformats.org/officeDocument/2006/customXml" ds:itemID="{B3A5216B-3D56-2A47-9FC8-B28269FC4107}">
+<ds:datastoreItem xmlns:ds="http://schemas.openxmlformats.org/officeDocument/2006/customXml" ds:itemID="{BBF64A61-834E-7A40-8A15-E046CF7149D5}">
   <ds:schemaRefs>
     <ds:schemaRef ds:uri="http://schemas.openxmlformats.org/officeDocument/2006/bibliography"/>
   </ds:schemaRefs>

</xml_diff>